<commit_message>
hi sir this is 3 h task
</commit_message>
<xml_diff>
--- a/task Chart.docx
+++ b/task Chart.docx
@@ -30,7 +30,17 @@
           <w:szCs w:val="36"/>
           <w:u w:val="single"/>
         </w:rPr>
-        <w:t>11/29/17</w:t>
+        <w:t>1/12</w:t>
+      </w:r>
+      <w:r>
+        <w:rPr>
+          <w:b/>
+          <w:i/>
+          <w:sz w:val="36"/>
+          <w:szCs w:val="36"/>
+          <w:u w:val="single"/>
+        </w:rPr>
+        <w:t>/17</w:t>
       </w:r>
       <w:r>
         <w:rPr>
@@ -82,52 +92,13 @@
         </w:numPr>
       </w:pPr>
       <w:r>
-        <w:t>Form with Bootstrap.</w:t>
+        <w:t xml:space="preserve">Registration form </w:t>
       </w:r>
     </w:p>
     <w:p>
       <w:pPr>
         <w:pStyle w:val="ListParagraph"/>
-        <w:numPr>
-          <w:ilvl w:val="0"/>
-          <w:numId w:val="1"/>
-        </w:numPr>
-      </w:pPr>
-      <w:r>
-        <w:t xml:space="preserve">Use </w:t>
-      </w:r>
-      <w:proofErr w:type="spellStart"/>
-      <w:r>
-        <w:t>SQLight</w:t>
-      </w:r>
-      <w:proofErr w:type="spellEnd"/>
-      <w:r>
-        <w:t xml:space="preserve"> Database  </w:t>
-      </w:r>
-    </w:p>
-    <w:p>
-      <w:pPr>
-        <w:pStyle w:val="ListParagraph"/>
-        <w:numPr>
-          <w:ilvl w:val="0"/>
-          <w:numId w:val="1"/>
-        </w:numPr>
-      </w:pPr>
-      <w:r>
-        <w:t>Create a web services using PHP.</w:t>
-      </w:r>
-    </w:p>
-    <w:p>
-      <w:pPr>
-        <w:pStyle w:val="ListParagraph"/>
-        <w:numPr>
-          <w:ilvl w:val="0"/>
-          <w:numId w:val="1"/>
-        </w:numPr>
-      </w:pPr>
-      <w:r>
-        <w:t>Complete JavaScript   task.</w:t>
-      </w:r>
+      </w:pPr>
     </w:p>
     <w:sectPr>
       <w:pgSz w:w="12240" w:h="15840"/>
@@ -395,6 +366,7 @@
   <w:style w:type="paragraph" w:default="1" w:styleId="Normal">
     <w:name w:val="Normal"/>
     <w:qFormat/>
+    <w:rsid w:val="00C65E00"/>
   </w:style>
   <w:style w:type="character" w:default="1" w:styleId="DefaultParagraphFont">
     <w:name w:val="Default Paragraph Font"/>

</xml_diff>